<commit_message>
Added page-breaks to pdf
</commit_message>
<xml_diff>
--- a/Word/MarcoDVisser_CurriculumVitea_05-10-2015.docx
+++ b/Word/MarcoDVisser_CurriculumVitea_05-10-2015.docx
@@ -824,16 +824,11 @@
           <w:p>
             <w:pPr>
               <w:pStyle w:val="Compact"/>
-              <w:jc w:val="right"/>
+              <w:jc w:val="left"/>
             </w:pPr>
-            <w:hyperlink r:id="rId30">
-              <w:r>
-                <w:rPr>
-                  <w:rStyle w:val="Link"/>
-                </w:rPr>
-                <w:t xml:space="preserve">marco.d.visser@gmail.com</w:t>
-              </w:r>
-            </w:hyperlink>
+            <w:r>
+              <w:t xml:space="preserve">marco.d.visser at gmail dot com</w:t>
+            </w:r>
           </w:p>
         </w:tc>
       </w:tr>
@@ -842,7 +837,7 @@
           <w:p>
             <w:pPr>
               <w:pStyle w:val="Compact"/>
-              <w:jc w:val="right"/>
+              <w:jc w:val="left"/>
             </w:pPr>
             <w:r>
               <w:t xml:space="preserve">Visiting address: Nijmegen, The Netherlands Heyendaalseweg 135</w:t>
@@ -944,7 +939,7 @@
     </w:lvl>
   </w:abstractNum>
   <w:abstractNum w:abstractNumId="990">
-    <w:nsid w:val="cc96989e"/>
+    <w:nsid w:val="ebcbbbdb"/>
     <w:multiLevelType w:val="multilevel"/>
     <w:lvl w:ilvl="0">
       <w:numFmt w:val="bullet"/>

</xml_diff>